<commit_message>
modif images et objets
</commit_message>
<xml_diff>
--- a/deroule_jeu.docx
+++ b/deroule_jeu.docx
@@ -105,6 +105,24 @@
       </w:r>
       <w:r>
         <w:rPr>
+          <w:color w:val="FF0000"/>
+        </w:rPr>
+        <w:t xml:space="preserve"> (</w:t>
+      </w:r>
+      <w:r>
+        <w:rPr>
+          <w:color w:val="FF0000"/>
+        </w:rPr>
+        <w:t>velos_</w:t>
+      </w:r>
+      <w:r>
+        <w:rPr>
+          <w:color w:val="FF0000"/>
+        </w:rPr>
+        <w:t>casses.png)</w:t>
+      </w:r>
+      <w:r>
+        <w:rPr>
           <w:color w:val="000000" w:themeColor="text1"/>
         </w:rPr>
         <w:t>. Lors du click msg : « </w:t>
@@ -145,7 +163,19 @@
         <w:rPr>
           <w:color w:val="4472C4" w:themeColor="accent1"/>
         </w:rPr>
-        <w:t xml:space="preserve">cadenas </w:t>
+        <w:t>cadenas</w:t>
+      </w:r>
+      <w:r>
+        <w:rPr>
+          <w:color w:val="4472C4" w:themeColor="accent1"/>
+        </w:rPr>
+        <w:t>(cadenas.png)</w:t>
+      </w:r>
+      <w:r>
+        <w:rPr>
+          <w:color w:val="4472C4" w:themeColor="accent1"/>
+        </w:rPr>
+        <w:t xml:space="preserve"> </w:t>
       </w:r>
       <w:r>
         <w:rPr>
@@ -199,6 +229,12 @@
       </w:r>
       <w:r>
         <w:rPr>
+          <w:color w:val="70AD47" w:themeColor="accent6"/>
+        </w:rPr>
+        <w:t xml:space="preserve"> (plaque.jpg)</w:t>
+      </w:r>
+      <w:r>
+        <w:rPr>
           <w:color w:val="000000" w:themeColor="text1"/>
         </w:rPr>
         <w:t xml:space="preserve"> avec</w:t>
@@ -219,7 +255,19 @@
         <w:rPr>
           <w:color w:val="000000" w:themeColor="text1"/>
         </w:rPr>
-        <w:t>date (</w:t>
+        <w:t>date</w:t>
+      </w:r>
+      <w:r>
+        <w:rPr>
+          <w:color w:val="000000" w:themeColor="text1"/>
+        </w:rPr>
+        <w:t xml:space="preserve"> attendue</w:t>
+      </w:r>
+      <w:r>
+        <w:rPr>
+          <w:color w:val="000000" w:themeColor="text1"/>
+        </w:rPr>
+        <w:t xml:space="preserve"> (</w:t>
       </w:r>
       <w:r>
         <w:rPr>
@@ -229,86 +277,176 @@
       </w:r>
       <w:r>
         <w:rPr>
+          <w:color w:val="000000" w:themeColor="text1"/>
+        </w:rPr>
+        <w:t>.</w:t>
+      </w:r>
+    </w:p>
+    <w:p>
+      <w:pPr>
+        <w:jc w:val="both"/>
+        <w:rPr>
+          <w:color w:val="000000" w:themeColor="text1"/>
+        </w:rPr>
+      </w:pPr>
+      <w:r>
+        <w:rPr>
+          <w:color w:val="000000" w:themeColor="text1"/>
+        </w:rPr>
+        <w:t xml:space="preserve">Le joueur doit débloquer </w:t>
+      </w:r>
+      <w:r>
+        <w:rPr>
+          <w:color w:val="000000" w:themeColor="text1"/>
+        </w:rPr>
+        <w:t xml:space="preserve">le </w:t>
+      </w:r>
+      <w:r>
+        <w:rPr>
+          <w:color w:val="4472C4" w:themeColor="accent1"/>
+        </w:rPr>
+        <w:t>cadenas</w:t>
+      </w:r>
+      <w:r>
+        <w:rPr>
+          <w:color w:val="4472C4" w:themeColor="accent1"/>
+        </w:rPr>
+        <w:t>(cadenas.png)</w:t>
+      </w:r>
+      <w:r>
+        <w:rPr>
+          <w:color w:val="4472C4" w:themeColor="accent1"/>
+        </w:rPr>
+        <w:t xml:space="preserve"> </w:t>
+      </w:r>
+      <w:r>
+        <w:rPr>
+          <w:color w:val="000000" w:themeColor="text1"/>
+        </w:rPr>
+        <w:t xml:space="preserve">(si code juste, la </w:t>
+      </w:r>
+      <w:r>
+        <w:rPr>
+          <w:color w:val="70AD47" w:themeColor="accent6"/>
+        </w:rPr>
+        <w:t>plaque</w:t>
+      </w:r>
+      <w:r>
+        <w:rPr>
+          <w:color w:val="70AD47" w:themeColor="accent6"/>
+        </w:rPr>
+        <w:t xml:space="preserve"> (plaque.jpg)</w:t>
+      </w:r>
+      <w:r>
+        <w:rPr>
+          <w:color w:val="000000" w:themeColor="text1"/>
+        </w:rPr>
+        <w:t xml:space="preserve"> </w:t>
+      </w:r>
+      <w:r>
+        <w:rPr>
+          <w:color w:val="000000" w:themeColor="text1"/>
+        </w:rPr>
+        <w:t xml:space="preserve"> disparaît)</w:t>
+      </w:r>
+      <w:r>
+        <w:rPr>
+          <w:color w:val="000000" w:themeColor="text1"/>
+        </w:rPr>
+        <w:t xml:space="preserve">, la </w:t>
+      </w:r>
+      <w:r>
+        <w:rPr>
+          <w:color w:val="ED7D31" w:themeColor="accent2"/>
+        </w:rPr>
+        <w:t>boite à outils</w:t>
+      </w:r>
+      <w:r>
+        <w:rPr>
+          <w:color w:val="ED7D31" w:themeColor="accent2"/>
+        </w:rPr>
+        <w:t xml:space="preserve"> (outils.png)</w:t>
+      </w:r>
+      <w:r>
+        <w:rPr>
+          <w:color w:val="ED7D31" w:themeColor="accent2"/>
+        </w:rPr>
+        <w:t xml:space="preserve"> </w:t>
+      </w:r>
+      <w:r>
+        <w:rPr>
+          <w:color w:val="000000" w:themeColor="text1"/>
+        </w:rPr>
+        <w:t>apparait. Si le joueur click dessus elle se met dans l’inventaire. S</w:t>
+      </w:r>
+      <w:r>
+        <w:rPr>
+          <w:color w:val="000000" w:themeColor="text1"/>
+        </w:rPr>
+        <w:t>’</w:t>
+      </w:r>
+      <w:r>
+        <w:rPr>
+          <w:color w:val="000000" w:themeColor="text1"/>
+        </w:rPr>
+        <w:t xml:space="preserve">il la sélectionne puis click sur </w:t>
+      </w:r>
+      <w:r>
+        <w:rPr>
+          <w:color w:val="FF0000"/>
+        </w:rPr>
+        <w:t>vélos cassés</w:t>
+      </w:r>
+      <w:r>
+        <w:rPr>
+          <w:color w:val="FF0000"/>
+        </w:rPr>
+        <w:t xml:space="preserve"> (casses.png)</w:t>
+      </w:r>
+      <w:r>
+        <w:rPr>
+          <w:color w:val="000000" w:themeColor="text1"/>
+        </w:rPr>
+        <w:t>, les vélo</w:t>
+      </w:r>
+      <w:r>
+        <w:rPr>
+          <w:color w:val="000000" w:themeColor="text1"/>
+        </w:rPr>
+        <w:t>s</w:t>
+      </w:r>
+      <w:r>
+        <w:rPr>
+          <w:color w:val="000000" w:themeColor="text1"/>
+        </w:rPr>
+        <w:t xml:space="preserve"> se réparent</w:t>
+      </w:r>
+      <w:r>
+        <w:rPr>
+          <w:color w:val="000000" w:themeColor="text1"/>
+        </w:rPr>
+        <w:t xml:space="preserve"> velos_repares</w:t>
+      </w:r>
+      <w:r>
+        <w:rPr>
+          <w:color w:val="000000" w:themeColor="text1"/>
+        </w:rPr>
+        <w:t xml:space="preserve"> (changement image).</w:t>
+      </w:r>
+    </w:p>
+    <w:p>
+      <w:pPr>
+        <w:jc w:val="both"/>
+        <w:rPr>
+          <w:color w:val="000000" w:themeColor="text1"/>
+        </w:rPr>
+      </w:pPr>
+      <w:r>
+        <w:rPr>
           <w:noProof/>
         </w:rPr>
-        <w:t xml:space="preserve"> </w:t>
-      </w:r>
-      <w:r>
-        <w:rPr>
-          <w:color w:val="000000" w:themeColor="text1"/>
-        </w:rPr>
-        <w:t>.</w:t>
-      </w:r>
-    </w:p>
-    <w:p>
-      <w:pPr>
-        <w:jc w:val="both"/>
-        <w:rPr>
-          <w:color w:val="000000" w:themeColor="text1"/>
-        </w:rPr>
-      </w:pPr>
-      <w:r>
-        <w:rPr>
-          <w:color w:val="000000" w:themeColor="text1"/>
-        </w:rPr>
-        <w:t xml:space="preserve">Le joueur doit débloquer la </w:t>
-      </w:r>
-      <w:r>
-        <w:rPr>
-          <w:color w:val="4472C4" w:themeColor="accent1"/>
-        </w:rPr>
-        <w:t xml:space="preserve">porte </w:t>
-      </w:r>
-      <w:r>
-        <w:rPr>
-          <w:color w:val="000000" w:themeColor="text1"/>
-        </w:rPr>
-        <w:t xml:space="preserve">(si code juste, la </w:t>
-      </w:r>
-      <w:r>
-        <w:rPr>
-          <w:color w:val="70AD47" w:themeColor="accent6"/>
-        </w:rPr>
-        <w:t>plaque</w:t>
-      </w:r>
-      <w:r>
-        <w:rPr>
-          <w:color w:val="000000" w:themeColor="text1"/>
-        </w:rPr>
-        <w:t xml:space="preserve"> disparaît)</w:t>
-      </w:r>
-      <w:r>
-        <w:rPr>
-          <w:color w:val="000000" w:themeColor="text1"/>
-        </w:rPr>
-        <w:t xml:space="preserve">, la </w:t>
-      </w:r>
-      <w:r>
-        <w:rPr>
-          <w:color w:val="FFC000"/>
-        </w:rPr>
-        <w:t xml:space="preserve">boite à outils </w:t>
-      </w:r>
-      <w:r>
-        <w:rPr>
-          <w:color w:val="000000" w:themeColor="text1"/>
-        </w:rPr>
-        <w:t>apparait. Si le joueur click dessus elle se met dans l’inventaire. Si il la sélectionne puis click sur les vélos, les vélo se réparent (changement image).</w:t>
-      </w:r>
-    </w:p>
-    <w:p>
-      <w:pPr>
-        <w:jc w:val="both"/>
-        <w:rPr>
-          <w:color w:val="000000" w:themeColor="text1"/>
-        </w:rPr>
-      </w:pPr>
-      <w:r>
-        <w:rPr>
-          <w:noProof/>
-        </w:rPr>
         <w:drawing>
-          <wp:anchor distT="0" distB="0" distL="114300" distR="114300" simplePos="0" relativeHeight="251653120" behindDoc="0" locked="0" layoutInCell="1" allowOverlap="1" wp14:anchorId="1A3B646A" wp14:editId="0F187179">
+          <wp:anchor distT="0" distB="0" distL="114300" distR="114300" simplePos="0" relativeHeight="251652096" behindDoc="0" locked="0" layoutInCell="1" allowOverlap="1" wp14:anchorId="1A3B646A" wp14:editId="06AD4189">
             <wp:simplePos x="0" y="0"/>
             <wp:positionH relativeFrom="column">
               <wp:posOffset>-378587</wp:posOffset>
@@ -374,7 +512,19 @@
         <w:rPr>
           <w:color w:val="000000" w:themeColor="text1"/>
         </w:rPr>
-        <w:t>Le joueur doit clicker dessus et les vélos se mettent dans l’inventaire</w:t>
+        <w:t>Le joueur doit cli</w:t>
+      </w:r>
+      <w:r>
+        <w:rPr>
+          <w:color w:val="000000" w:themeColor="text1"/>
+        </w:rPr>
+        <w:t>que</w:t>
+      </w:r>
+      <w:r>
+        <w:rPr>
+          <w:color w:val="000000" w:themeColor="text1"/>
+        </w:rPr>
+        <w:t>r dessus et les vélos se mettent dans l’inventaire</w:t>
       </w:r>
       <w:r>
         <w:rPr>
@@ -523,164 +673,84 @@
           </mc:Fallback>
         </mc:AlternateContent>
       </w:r>
+    </w:p>
+    <w:p>
+      <w:pPr>
+        <w:jc w:val="both"/>
+        <w:rPr>
+          <w:color w:val="000000" w:themeColor="text1"/>
+        </w:rPr>
+      </w:pPr>
+    </w:p>
+    <w:p>
+      <w:pPr>
+        <w:jc w:val="both"/>
+        <w:rPr>
+          <w:color w:val="000000" w:themeColor="text1"/>
+        </w:rPr>
+      </w:pPr>
       <w:r>
         <w:rPr>
           <w:noProof/>
-        </w:rPr>
-        <mc:AlternateContent>
-          <mc:Choice Requires="wpg">
-            <w:drawing>
-              <wp:anchor distT="0" distB="0" distL="114300" distR="114300" simplePos="0" relativeHeight="251659264" behindDoc="0" locked="0" layoutInCell="1" allowOverlap="1" wp14:anchorId="74BBA2FF" wp14:editId="37C5D5C5">
-                <wp:simplePos x="0" y="0"/>
-                <wp:positionH relativeFrom="column">
-                  <wp:posOffset>1538489</wp:posOffset>
-                </wp:positionH>
-                <wp:positionV relativeFrom="paragraph">
-                  <wp:posOffset>78105</wp:posOffset>
-                </wp:positionV>
-                <wp:extent cx="1049020" cy="1049020"/>
-                <wp:effectExtent l="0" t="0" r="0" b="0"/>
-                <wp:wrapNone/>
-                <wp:docPr id="16" name="Groupe 16"/>
-                <wp:cNvGraphicFramePr/>
-                <a:graphic xmlns:a="http://schemas.openxmlformats.org/drawingml/2006/main">
-                  <a:graphicData uri="http://schemas.microsoft.com/office/word/2010/wordprocessingGroup">
-                    <wpg:wgp>
-                      <wpg:cNvGrpSpPr/>
-                      <wpg:grpSpPr>
-                        <a:xfrm>
-                          <a:off x="0" y="0"/>
-                          <a:ext cx="1049020" cy="1049020"/>
-                          <a:chOff x="0" y="0"/>
-                          <a:chExt cx="1049020" cy="1049020"/>
-                        </a:xfrm>
-                      </wpg:grpSpPr>
-                      <pic:pic xmlns:pic="http://schemas.openxmlformats.org/drawingml/2006/picture">
-                        <pic:nvPicPr>
-                          <pic:cNvPr id="9" name="Image 9"/>
-                          <pic:cNvPicPr>
-                            <a:picLocks noChangeAspect="1"/>
-                          </pic:cNvPicPr>
-                        </pic:nvPicPr>
-                        <pic:blipFill>
-                          <a:blip r:embed="rId6" cstate="print">
-                            <a:extLst>
-                              <a:ext uri="{28A0092B-C50C-407E-A947-70E740481C1C}">
-                                <a14:useLocalDpi xmlns:a14="http://schemas.microsoft.com/office/drawing/2010/main" val="0"/>
-                              </a:ext>
-                            </a:extLst>
-                          </a:blip>
-                          <a:srcRect/>
-                          <a:stretch>
-                            <a:fillRect/>
-                          </a:stretch>
-                        </pic:blipFill>
-                        <pic:spPr bwMode="auto">
-                          <a:xfrm>
-                            <a:off x="0" y="0"/>
-                            <a:ext cx="1049020" cy="1049020"/>
-                          </a:xfrm>
-                          <a:prstGeom prst="rect">
-                            <a:avLst/>
-                          </a:prstGeom>
-                          <a:noFill/>
-                          <a:ln>
-                            <a:noFill/>
-                          </a:ln>
-                        </pic:spPr>
-                      </pic:pic>
-                      <pic:pic xmlns:pic="http://schemas.openxmlformats.org/drawingml/2006/picture">
-                        <pic:nvPicPr>
-                          <pic:cNvPr id="8" name="Image 8"/>
-                          <pic:cNvPicPr>
-                            <a:picLocks noChangeAspect="1"/>
-                          </pic:cNvPicPr>
-                        </pic:nvPicPr>
-                        <pic:blipFill>
-                          <a:blip r:embed="rId7" cstate="print">
-                            <a:extLst>
-                              <a:ext uri="{28A0092B-C50C-407E-A947-70E740481C1C}">
-                                <a14:useLocalDpi xmlns:a14="http://schemas.microsoft.com/office/drawing/2010/main" val="0"/>
-                              </a:ext>
-                            </a:extLst>
-                          </a:blip>
-                          <a:srcRect/>
-                          <a:stretch>
-                            <a:fillRect/>
-                          </a:stretch>
-                        </pic:blipFill>
-                        <pic:spPr bwMode="auto">
-                          <a:xfrm>
-                            <a:off x="529936" y="342900"/>
-                            <a:ext cx="518795" cy="518795"/>
-                          </a:xfrm>
-                          <a:prstGeom prst="rect">
-                            <a:avLst/>
-                          </a:prstGeom>
-                          <a:noFill/>
-                          <a:ln>
-                            <a:noFill/>
-                          </a:ln>
-                        </pic:spPr>
-                      </pic:pic>
-                    </wpg:wgp>
-                  </a:graphicData>
-                </a:graphic>
-                <wp14:sizeRelH relativeFrom="margin">
-                  <wp14:pctWidth>0</wp14:pctWidth>
-                </wp14:sizeRelH>
-              </wp:anchor>
-            </w:drawing>
-          </mc:Choice>
-          <mc:Fallback>
-            <w:pict>
-              <v:group w14:anchorId="459A92C7" id="Groupe 16" o:spid="_x0000_s1026" style="position:absolute;margin-left:121.15pt;margin-top:6.15pt;width:82.6pt;height:82.6pt;z-index:251659264;mso-width-relative:margin" coordsize="10490,10490" o:gfxdata="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">
-                <v:shapetype id="_x0000_t75" coordsize="21600,21600" o:spt="75" o:preferrelative="t" path="m@4@5l@4@11@9@11@9@5xe" filled="f" stroked="f">
-                  <v:stroke joinstyle="miter"/>
-                  <v:formulas>
-                    <v:f eqn="if lineDrawn pixelLineWidth 0"/>
-                    <v:f eqn="sum @0 1 0"/>
-                    <v:f eqn="sum 0 0 @1"/>
-                    <v:f eqn="prod @2 1 2"/>
-                    <v:f eqn="prod @3 21600 pixelWidth"/>
-                    <v:f eqn="prod @3 21600 pixelHeight"/>
-                    <v:f eqn="sum @0 0 1"/>
-                    <v:f eqn="prod @6 1 2"/>
-                    <v:f eqn="prod @7 21600 pixelWidth"/>
-                    <v:f eqn="sum @8 21600 0"/>
-                    <v:f eqn="prod @7 21600 pixelHeight"/>
-                    <v:f eqn="sum @10 21600 0"/>
-                  </v:formulas>
-                  <v:path o:extrusionok="f" gradientshapeok="t" o:connecttype="rect"/>
-                  <o:lock v:ext="edit" aspectratio="t"/>
-                </v:shapetype>
-                <v:shape id="Image 9" o:spid="_x0000_s1027" type="#_x0000_t75" style="position:absolute;width:10490;height:10490;visibility:visible;mso-wrap-style:square" o:gfxdata="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">
-                  <v:imagedata r:id="rId8" o:title=""/>
-                </v:shape>
-                <v:shape id="Image 8" o:spid="_x0000_s1028" type="#_x0000_t75" style="position:absolute;left:5299;top:3429;width:5188;height:5187;visibility:visible;mso-wrap-style:square" o:gfxdata="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">
-                  <v:imagedata r:id="rId9" o:title=""/>
-                </v:shape>
-              </v:group>
-            </w:pict>
-          </mc:Fallback>
-        </mc:AlternateContent>
-      </w:r>
-    </w:p>
-    <w:p>
-      <w:pPr>
-        <w:jc w:val="both"/>
-        <w:rPr>
-          <w:color w:val="000000" w:themeColor="text1"/>
-        </w:rPr>
-      </w:pPr>
-    </w:p>
-    <w:p>
-      <w:pPr>
-        <w:jc w:val="both"/>
-        <w:rPr>
-          <w:color w:val="000000" w:themeColor="text1"/>
-        </w:rPr>
-      </w:pPr>
+          <w:color w:val="000000" w:themeColor="text1"/>
+        </w:rPr>
+        <w:drawing>
+          <wp:anchor distT="0" distB="0" distL="114300" distR="114300" simplePos="0" relativeHeight="251659264" behindDoc="0" locked="0" layoutInCell="1" allowOverlap="1" wp14:anchorId="43F9C4F1" wp14:editId="1C7C59A8">
+            <wp:simplePos x="0" y="0"/>
+            <wp:positionH relativeFrom="column">
+              <wp:posOffset>1915795</wp:posOffset>
+            </wp:positionH>
+            <wp:positionV relativeFrom="paragraph">
+              <wp:posOffset>96520</wp:posOffset>
+            </wp:positionV>
+            <wp:extent cx="518795" cy="518795"/>
+            <wp:effectExtent l="0" t="0" r="0" b="0"/>
+            <wp:wrapNone/>
+            <wp:docPr id="8" name="Image 8"/>
+            <wp:cNvGraphicFramePr>
+              <a:graphicFrameLocks xmlns:a="http://schemas.openxmlformats.org/drawingml/2006/main" noChangeAspect="1"/>
+            </wp:cNvGraphicFramePr>
+            <a:graphic xmlns:a="http://schemas.openxmlformats.org/drawingml/2006/main">
+              <a:graphicData uri="http://schemas.openxmlformats.org/drawingml/2006/picture">
+                <pic:pic xmlns:pic="http://schemas.openxmlformats.org/drawingml/2006/picture">
+                  <pic:nvPicPr>
+                    <pic:cNvPr id="8" name="Image 8"/>
+                    <pic:cNvPicPr>
+                      <a:picLocks noChangeAspect="1"/>
+                    </pic:cNvPicPr>
+                  </pic:nvPicPr>
+                  <pic:blipFill>
+                    <a:blip r:embed="rId6" cstate="print">
+                      <a:extLst>
+                        <a:ext uri="{28A0092B-C50C-407E-A947-70E740481C1C}">
+                          <a14:useLocalDpi xmlns:a14="http://schemas.microsoft.com/office/drawing/2010/main" val="0"/>
+                        </a:ext>
+                      </a:extLst>
+                    </a:blip>
+                    <a:srcRect/>
+                    <a:stretch>
+                      <a:fillRect/>
+                    </a:stretch>
+                  </pic:blipFill>
+                  <pic:spPr bwMode="auto">
+                    <a:xfrm>
+                      <a:off x="0" y="0"/>
+                      <a:ext cx="518795" cy="518795"/>
+                    </a:xfrm>
+                    <a:prstGeom prst="rect">
+                      <a:avLst/>
+                    </a:prstGeom>
+                    <a:noFill/>
+                    <a:ln>
+                      <a:noFill/>
+                    </a:ln>
+                  </pic:spPr>
+                </pic:pic>
+              </a:graphicData>
+            </a:graphic>
+          </wp:anchor>
+        </w:drawing>
+      </w:r>
     </w:p>
     <w:p>
       <w:pPr>
@@ -951,7 +1021,7 @@
                           </pic:cNvPicPr>
                         </pic:nvPicPr>
                         <pic:blipFill>
-                          <a:blip r:embed="rId6" cstate="print">
+                          <a:blip r:embed="rId7" cstate="print">
                             <a:extLst>
                               <a:ext uri="{28A0092B-C50C-407E-A947-70E740481C1C}">
                                 <a14:useLocalDpi xmlns:a14="http://schemas.microsoft.com/office/drawing/2010/main" val="0"/>
@@ -996,7 +1066,7 @@
                             </pic:cNvPicPr>
                           </pic:nvPicPr>
                           <pic:blipFill rotWithShape="1">
-                            <a:blip r:embed="rId10" cstate="print">
+                            <a:blip r:embed="rId8" cstate="print">
                               <a:extLst>
                                 <a:ext uri="{28A0092B-C50C-407E-A947-70E740481C1C}">
                                   <a14:useLocalDpi xmlns:a14="http://schemas.microsoft.com/office/drawing/2010/main" val="0"/>
@@ -1033,7 +1103,7 @@
                             </pic:cNvPicPr>
                           </pic:nvPicPr>
                           <pic:blipFill rotWithShape="1">
-                            <a:blip r:embed="rId11" cstate="print">
+                            <a:blip r:embed="rId9" cstate="print">
                               <a:extLst>
                                 <a:ext uri="{28A0092B-C50C-407E-A947-70E740481C1C}">
                                   <a14:useLocalDpi xmlns:a14="http://schemas.microsoft.com/office/drawing/2010/main" val="0"/>
@@ -1073,7 +1143,7 @@
             <w:pict>
               <v:group w14:anchorId="7D00F90B" id="Groupe 17" o:spid="_x0000_s1026" style="position:absolute;margin-left:349.1pt;margin-top:100.15pt;width:93.85pt;height:82.6pt;z-index:251662336" coordsize="11920,10490" o:gfxdata="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">
                 <v:shape id="Image 10" o:spid="_x0000_s1027" type="#_x0000_t75" style="position:absolute;width:10490;height:10490;visibility:visible;mso-wrap-style:square" o:gfxdata="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">
-                  <v:imagedata r:id="rId8" o:title=""/>
+                  <v:imagedata r:id="rId10" o:title=""/>
                 </v:shape>
                 <v:group id="Groupe 7" o:spid="_x0000_s1028" style="position:absolute;left:4052;top:3221;width:7868;height:5435" coordsize="36527,25240" o:gfxdata="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">
                   <v:shape id="Image 5" o:spid="_x0000_s1029" type="#_x0000_t75" style="position:absolute;top:10806;width:25679;height:14434;visibility:visible;mso-wrap-style:square" o:gfxdata="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">
@@ -1634,6 +1704,7 @@
           <w:noProof/>
           <w:color w:val="000000" w:themeColor="text1"/>
         </w:rPr>
+        <w:lastRenderedPageBreak/>
         <mc:AlternateContent>
           <mc:Choice Requires="wps">
             <w:drawing>
@@ -1725,7 +1796,6 @@
         <w:rPr>
           <w:color w:val="000000" w:themeColor="text1"/>
         </w:rPr>
-        <w:lastRenderedPageBreak/>
         <w:t xml:space="preserve">Un </w:t>
       </w:r>
       <w:r>

</xml_diff>

<commit_message>
03:12 resultats perso + mont st Michel
</commit_message>
<xml_diff>
--- a/deroule_jeu.docx
+++ b/deroule_jeu.docx
@@ -484,7 +484,7 @@
           <w:noProof/>
         </w:rPr>
         <w:drawing>
-          <wp:anchor distT="0" distB="0" distL="114300" distR="114300" simplePos="0" relativeHeight="251638784" behindDoc="0" locked="0" layoutInCell="1" allowOverlap="1" wp14:anchorId="1A3B646A" wp14:editId="363EFCF7">
+          <wp:anchor distT="0" distB="0" distL="114300" distR="114300" simplePos="0" relativeHeight="251637760" behindDoc="0" locked="0" layoutInCell="1" allowOverlap="1" wp14:anchorId="1A3B646A" wp14:editId="79963B6A">
             <wp:simplePos x="0" y="0"/>
             <wp:positionH relativeFrom="column">
               <wp:posOffset>-378587</wp:posOffset>
@@ -604,7 +604,7 @@
         <mc:AlternateContent>
           <mc:Choice Requires="wps">
             <w:drawing>
-              <wp:anchor distT="0" distB="0" distL="114300" distR="114300" simplePos="0" relativeHeight="251655168" behindDoc="0" locked="0" layoutInCell="1" allowOverlap="1" wp14:anchorId="03B41D59" wp14:editId="2FFABE4D">
+              <wp:anchor distT="0" distB="0" distL="114300" distR="114300" simplePos="0" relativeHeight="251654144" behindDoc="0" locked="0" layoutInCell="1" allowOverlap="1" wp14:anchorId="03B41D59" wp14:editId="4D3C3181">
                 <wp:simplePos x="0" y="0"/>
                 <wp:positionH relativeFrom="column">
                   <wp:posOffset>3921414</wp:posOffset>
@@ -701,7 +701,7 @@
           </mc:Choice>
           <mc:Fallback>
             <w:pict>
-              <v:rect w14:anchorId="03B41D59" id="Rectangle 15" o:spid="_x0000_s1026" style="position:absolute;left:0;text-align:left;margin-left:308.75pt;margin-top:10.4pt;width:155.2pt;height:86.3pt;z-index:251655168;visibility:visible;mso-wrap-style:square;mso-width-percent:0;mso-height-percent:0;mso-wrap-distance-left:9pt;mso-wrap-distance-top:0;mso-wrap-distance-right:9pt;mso-wrap-distance-bottom:0;mso-position-horizontal:absolute;mso-position-horizontal-relative:text;mso-position-vertical:absolute;mso-position-vertical-relative:text;mso-width-percent:0;mso-height-percent:0;mso-width-relative:margin;mso-height-relative:margin;v-text-anchor:middle" o:gfxdata="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" fillcolor="#a5a5a5 [2092]" strokecolor="gray [1629]" strokeweight="7.25pt">
+              <v:rect w14:anchorId="03B41D59" id="Rectangle 15" o:spid="_x0000_s1026" style="position:absolute;left:0;text-align:left;margin-left:308.75pt;margin-top:10.4pt;width:155.2pt;height:86.3pt;z-index:251654144;visibility:visible;mso-wrap-style:square;mso-width-percent:0;mso-height-percent:0;mso-wrap-distance-left:9pt;mso-wrap-distance-top:0;mso-wrap-distance-right:9pt;mso-wrap-distance-bottom:0;mso-position-horizontal:absolute;mso-position-horizontal-relative:text;mso-position-vertical:absolute;mso-position-vertical-relative:text;mso-width-percent:0;mso-height-percent:0;mso-width-relative:margin;mso-height-relative:margin;v-text-anchor:middle" o:gfxdata="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" fillcolor="#a5a5a5 [2092]" strokecolor="gray [1629]" strokeweight="7.25pt">
                 <v:textbox>
                   <w:txbxContent>
                     <w:p>
@@ -751,7 +751,7 @@
           <w:color w:val="000000" w:themeColor="text1"/>
         </w:rPr>
         <w:drawing>
-          <wp:anchor distT="0" distB="0" distL="114300" distR="114300" simplePos="0" relativeHeight="251645952" behindDoc="0" locked="0" layoutInCell="1" allowOverlap="1" wp14:anchorId="43F9C4F1" wp14:editId="297B5664">
+          <wp:anchor distT="0" distB="0" distL="114300" distR="114300" simplePos="0" relativeHeight="251644928" behindDoc="0" locked="0" layoutInCell="1" allowOverlap="1" wp14:anchorId="43F9C4F1" wp14:editId="13725ADB">
             <wp:simplePos x="0" y="0"/>
             <wp:positionH relativeFrom="column">
               <wp:posOffset>1915795</wp:posOffset>
@@ -825,7 +825,7 @@
         <mc:AlternateContent>
           <mc:Choice Requires="wps">
             <w:drawing>
-              <wp:anchor distT="0" distB="0" distL="114300" distR="114300" simplePos="0" relativeHeight="251657216" behindDoc="0" locked="0" layoutInCell="1" allowOverlap="1" wp14:anchorId="3A5F4FDF" wp14:editId="41636B03">
+              <wp:anchor distT="0" distB="0" distL="114300" distR="114300" simplePos="0" relativeHeight="251656192" behindDoc="0" locked="0" layoutInCell="1" allowOverlap="1" wp14:anchorId="3A5F4FDF" wp14:editId="1943FC74">
                 <wp:simplePos x="0" y="0"/>
                 <wp:positionH relativeFrom="column">
                   <wp:posOffset>2691996</wp:posOffset>
@@ -886,11 +886,11 @@
           </mc:Choice>
           <mc:Fallback>
             <w:pict>
-              <v:shapetype w14:anchorId="359D1406" id="_x0000_t32" coordsize="21600,21600" o:spt="32" o:oned="t" path="m,l21600,21600e" filled="f">
+              <v:shapetype w14:anchorId="529864D5" id="_x0000_t32" coordsize="21600,21600" o:spt="32" o:oned="t" path="m,l21600,21600e" filled="f">
                 <v:path arrowok="t" fillok="f" o:connecttype="none"/>
                 <o:lock v:ext="edit" shapetype="t"/>
               </v:shapetype>
-              <v:shape id="Connecteur droit avec flèche 18" o:spid="_x0000_s1026" type="#_x0000_t32" style="position:absolute;margin-left:211.95pt;margin-top:5.2pt;width:80.1pt;height:0;z-index:251657216;visibility:visible;mso-wrap-style:square;mso-width-percent:0;mso-height-percent:0;mso-wrap-distance-left:9pt;mso-wrap-distance-top:0;mso-wrap-distance-right:9pt;mso-wrap-distance-bottom:0;mso-position-horizontal:absolute;mso-position-horizontal-relative:text;mso-position-vertical:absolute;mso-position-vertical-relative:text;mso-width-percent:0;mso-height-percent:0;mso-width-relative:margin;mso-height-relative:margin" o:gfxdata="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" strokecolor="black [3213]" strokeweight="4.5pt">
+              <v:shape id="Connecteur droit avec flèche 18" o:spid="_x0000_s1026" type="#_x0000_t32" style="position:absolute;margin-left:211.95pt;margin-top:5.2pt;width:80.1pt;height:0;z-index:251656192;visibility:visible;mso-wrap-style:square;mso-width-percent:0;mso-height-percent:0;mso-wrap-distance-left:9pt;mso-wrap-distance-top:0;mso-wrap-distance-right:9pt;mso-wrap-distance-bottom:0;mso-position-horizontal:absolute;mso-position-horizontal-relative:text;mso-position-vertical:absolute;mso-position-vertical-relative:text;mso-width-percent:0;mso-height-percent:0;mso-width-relative:margin;mso-height-relative:margin" o:gfxdata="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" strokecolor="black [3213]" strokeweight="4.5pt">
                 <v:stroke endarrow="block" joinstyle="miter"/>
               </v:shape>
             </w:pict>
@@ -905,7 +905,7 @@
         <mc:AlternateContent>
           <mc:Choice Requires="wps">
             <w:drawing>
-              <wp:anchor distT="0" distB="0" distL="114300" distR="114300" simplePos="0" relativeHeight="251654144" behindDoc="0" locked="0" layoutInCell="1" allowOverlap="1" wp14:anchorId="59267E11" wp14:editId="1F16279F">
+              <wp:anchor distT="0" distB="0" distL="114300" distR="114300" simplePos="0" relativeHeight="251653120" behindDoc="0" locked="0" layoutInCell="1" allowOverlap="1" wp14:anchorId="59267E11" wp14:editId="68E5A6C8">
                 <wp:simplePos x="0" y="0"/>
                 <wp:positionH relativeFrom="column">
                   <wp:posOffset>582411</wp:posOffset>
@@ -966,7 +966,7 @@
           </mc:Choice>
           <mc:Fallback>
             <w:pict>
-              <v:shape w14:anchorId="5705D60C" id="Connecteur droit avec flèche 12" o:spid="_x0000_s1026" type="#_x0000_t32" style="position:absolute;margin-left:45.85pt;margin-top:10.35pt;width:80.1pt;height:0;z-index:251654144;visibility:visible;mso-wrap-style:square;mso-width-percent:0;mso-height-percent:0;mso-wrap-distance-left:9pt;mso-wrap-distance-top:0;mso-wrap-distance-right:9pt;mso-wrap-distance-bottom:0;mso-position-horizontal:absolute;mso-position-horizontal-relative:text;mso-position-vertical:absolute;mso-position-vertical-relative:text;mso-width-percent:0;mso-height-percent:0;mso-width-relative:margin;mso-height-relative:margin" o:gfxdata="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" strokecolor="black [3213]" strokeweight="4.5pt">
+              <v:shape w14:anchorId="0BBF9192" id="Connecteur droit avec flèche 12" o:spid="_x0000_s1026" type="#_x0000_t32" style="position:absolute;margin-left:45.85pt;margin-top:10.35pt;width:80.1pt;height:0;z-index:251653120;visibility:visible;mso-wrap-style:square;mso-width-percent:0;mso-height-percent:0;mso-wrap-distance-left:9pt;mso-wrap-distance-top:0;mso-wrap-distance-right:9pt;mso-wrap-distance-bottom:0;mso-position-horizontal:absolute;mso-position-horizontal-relative:text;mso-position-vertical:absolute;mso-position-vertical-relative:text;mso-width-percent:0;mso-height-percent:0;mso-width-relative:margin;mso-height-relative:margin" o:gfxdata="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" strokecolor="black [3213]" strokeweight="4.5pt">
                 <v:stroke endarrow="block" joinstyle="miter"/>
               </v:shape>
             </w:pict>
@@ -1044,7 +1044,7 @@
         <mc:AlternateContent>
           <mc:Choice Requires="wpg">
             <w:drawing>
-              <wp:anchor distT="0" distB="0" distL="114300" distR="114300" simplePos="0" relativeHeight="251649024" behindDoc="0" locked="0" layoutInCell="1" allowOverlap="1" wp14:anchorId="4C36B214" wp14:editId="7BADF8D1">
+              <wp:anchor distT="0" distB="0" distL="114300" distR="114300" simplePos="0" relativeHeight="251648000" behindDoc="0" locked="0" layoutInCell="1" allowOverlap="1" wp14:anchorId="4C36B214" wp14:editId="25143517">
                 <wp:simplePos x="0" y="0"/>
                 <wp:positionH relativeFrom="column">
                   <wp:posOffset>4433570</wp:posOffset>
@@ -1197,7 +1197,7 @@
           </mc:Choice>
           <mc:Fallback>
             <w:pict>
-              <v:group w14:anchorId="22DD2036" id="Groupe 17" o:spid="_x0000_s1026" style="position:absolute;margin-left:349.1pt;margin-top:100.15pt;width:93.85pt;height:82.6pt;z-index:251649024" coordsize="11920,10490" o:gfxdata="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">
+              <v:group w14:anchorId="383DF5E0" id="Groupe 17" o:spid="_x0000_s1026" style="position:absolute;margin-left:349.1pt;margin-top:100.15pt;width:93.85pt;height:82.6pt;z-index:251648000" coordsize="11920,10490" o:gfxdata="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">
                 <v:shapetype id="_x0000_t75" coordsize="21600,21600" o:spt="75" o:preferrelative="t" path="m@4@5l@4@11@9@11@9@5xe" filled="f" stroked="f">
                   <v:stroke joinstyle="miter"/>
                   <v:formulas>
@@ -1241,7 +1241,7 @@
         <mc:AlternateContent>
           <mc:Choice Requires="wps">
             <w:drawing>
-              <wp:anchor distT="0" distB="0" distL="114300" distR="114300" simplePos="0" relativeHeight="251659264" behindDoc="0" locked="0" layoutInCell="1" allowOverlap="1" wp14:anchorId="4CC8B2A7" wp14:editId="1E0D202B">
+              <wp:anchor distT="0" distB="0" distL="114300" distR="114300" simplePos="0" relativeHeight="251658240" behindDoc="0" locked="0" layoutInCell="1" allowOverlap="1" wp14:anchorId="4CC8B2A7" wp14:editId="6038B8C4">
                 <wp:simplePos x="0" y="0"/>
                 <wp:positionH relativeFrom="column">
                   <wp:posOffset>4886960</wp:posOffset>
@@ -1302,7 +1302,7 @@
           </mc:Choice>
           <mc:Fallback>
             <w:pict>
-              <v:shape w14:anchorId="0EB860B6" id="Connecteur droit avec flèche 19" o:spid="_x0000_s1026" type="#_x0000_t32" style="position:absolute;margin-left:384.8pt;margin-top:7.8pt;width:3.55pt;height:74.3pt;z-index:251659264;visibility:visible;mso-wrap-style:square;mso-width-percent:0;mso-height-percent:0;mso-wrap-distance-left:9pt;mso-wrap-distance-top:0;mso-wrap-distance-right:9pt;mso-wrap-distance-bottom:0;mso-position-horizontal:absolute;mso-position-horizontal-relative:text;mso-position-vertical:absolute;mso-position-vertical-relative:text;mso-width-percent:0;mso-height-percent:0;mso-width-relative:margin;mso-height-relative:margin" o:gfxdata="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" strokecolor="black [3213]" strokeweight="4.5pt">
+              <v:shape w14:anchorId="3ED9D22E" id="Connecteur droit avec flèche 19" o:spid="_x0000_s1026" type="#_x0000_t32" style="position:absolute;margin-left:384.8pt;margin-top:7.8pt;width:3.55pt;height:74.3pt;z-index:251658240;visibility:visible;mso-wrap-style:square;mso-width-percent:0;mso-height-percent:0;mso-wrap-distance-left:9pt;mso-wrap-distance-top:0;mso-wrap-distance-right:9pt;mso-wrap-distance-bottom:0;mso-position-horizontal:absolute;mso-position-horizontal-relative:text;mso-position-vertical:absolute;mso-position-vertical-relative:text;mso-width-percent:0;mso-height-percent:0;mso-width-relative:margin;mso-height-relative:margin" o:gfxdata="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" strokecolor="black [3213]" strokeweight="4.5pt">
                 <v:stroke endarrow="block" joinstyle="miter"/>
               </v:shape>
             </w:pict>
@@ -1412,7 +1412,7 @@
         <mc:AlternateContent>
           <mc:Choice Requires="wpg">
             <w:drawing>
-              <wp:anchor distT="0" distB="0" distL="114300" distR="114300" simplePos="0" relativeHeight="251653120" behindDoc="0" locked="0" layoutInCell="1" allowOverlap="1" wp14:anchorId="2DABB56D" wp14:editId="5C2F567F">
+              <wp:anchor distT="0" distB="0" distL="114300" distR="114300" simplePos="0" relativeHeight="251652096" behindDoc="0" locked="0" layoutInCell="1" allowOverlap="1" wp14:anchorId="2DABB56D" wp14:editId="1345694F">
                 <wp:simplePos x="0" y="0"/>
                 <wp:positionH relativeFrom="column">
                   <wp:posOffset>116205</wp:posOffset>
@@ -1519,7 +1519,7 @@
           </mc:Choice>
           <mc:Fallback>
             <w:pict>
-              <v:group w14:anchorId="072C7A89" id="Groupe 11" o:spid="_x0000_s1026" style="position:absolute;margin-left:9.15pt;margin-top:7.05pt;width:112.2pt;height:121.55pt;z-index:251653120;mso-width-relative:margin;mso-height-relative:margin" coordsize="61823,66983" o:gfxdata="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">
+              <v:group w14:anchorId="47B5E395" id="Groupe 11" o:spid="_x0000_s1026" style="position:absolute;margin-left:9.15pt;margin-top:7.05pt;width:112.2pt;height:121.55pt;z-index:251652096;mso-width-relative:margin;mso-height-relative:margin" coordsize="61823,66983" o:gfxdata="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">
                 <v:shape id="Image 4" o:spid="_x0000_s1027" type="#_x0000_t75" style="position:absolute;width:48799;height:48799;visibility:visible;mso-wrap-style:square" o:gfxdata="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">
                   <v:imagedata r:id="rId15" o:title=""/>
                 </v:shape>
@@ -1547,7 +1547,7 @@
         <mc:AlternateContent>
           <mc:Choice Requires="wpg">
             <w:drawing>
-              <wp:anchor distT="0" distB="0" distL="114300" distR="114300" simplePos="0" relativeHeight="251661312" behindDoc="0" locked="0" layoutInCell="1" allowOverlap="1" wp14:anchorId="6D14B225" wp14:editId="7897CF6F">
+              <wp:anchor distT="0" distB="0" distL="114300" distR="114300" simplePos="0" relativeHeight="251660288" behindDoc="0" locked="0" layoutInCell="1" allowOverlap="1" wp14:anchorId="6D14B225" wp14:editId="7B15341B">
                 <wp:simplePos x="0" y="0"/>
                 <wp:positionH relativeFrom="column">
                   <wp:posOffset>2859405</wp:posOffset>
@@ -1654,7 +1654,7 @@
           </mc:Choice>
           <mc:Fallback>
             <w:pict>
-              <v:group w14:anchorId="5B5AC531" id="Groupe 22" o:spid="_x0000_s1026" style="position:absolute;margin-left:225.15pt;margin-top:14.55pt;width:117.75pt;height:83.9pt;z-index:251661312;mso-width-relative:margin;mso-height-relative:margin" coordsize="73882,52673" o:gfxdata="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">
+              <v:group w14:anchorId="4348EDD9" id="Groupe 22" o:spid="_x0000_s1026" style="position:absolute;margin-left:225.15pt;margin-top:14.55pt;width:117.75pt;height:83.9pt;z-index:251660288;mso-width-relative:margin;mso-height-relative:margin" coordsize="73882,52673" o:gfxdata="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">
                 <v:shape id="Image 21" o:spid="_x0000_s1027" type="#_x0000_t75" style="position:absolute;left:25146;width:48736;height:48736;visibility:visible;mso-wrap-style:square" o:gfxdata="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">
                   <v:imagedata r:id="rId19" o:title=""/>
                 </v:shape>
@@ -1674,7 +1674,7 @@
         <mc:AlternateContent>
           <mc:Choice Requires="wps">
             <w:drawing>
-              <wp:anchor distT="0" distB="0" distL="114300" distR="114300" simplePos="0" relativeHeight="251663360" behindDoc="0" locked="0" layoutInCell="1" allowOverlap="1" wp14:anchorId="0B18B452" wp14:editId="72FDCFE7">
+              <wp:anchor distT="0" distB="0" distL="114300" distR="114300" simplePos="0" relativeHeight="251662336" behindDoc="0" locked="0" layoutInCell="1" allowOverlap="1" wp14:anchorId="0B18B452" wp14:editId="777CE824">
                 <wp:simplePos x="0" y="0"/>
                 <wp:positionH relativeFrom="column">
                   <wp:posOffset>4208145</wp:posOffset>
@@ -1735,7 +1735,7 @@
           </mc:Choice>
           <mc:Fallback>
             <w:pict>
-              <v:shape w14:anchorId="420D70DE" id="Connecteur droit avec flèche 23" o:spid="_x0000_s1026" type="#_x0000_t32" style="position:absolute;margin-left:331.35pt;margin-top:1.65pt;width:55.45pt;height:57.3pt;flip:x;z-index:251663360;visibility:visible;mso-wrap-style:square;mso-width-percent:0;mso-height-percent:0;mso-wrap-distance-left:9pt;mso-wrap-distance-top:0;mso-wrap-distance-right:9pt;mso-wrap-distance-bottom:0;mso-position-horizontal:absolute;mso-position-horizontal-relative:text;mso-position-vertical:absolute;mso-position-vertical-relative:text;mso-width-percent:0;mso-height-percent:0;mso-width-relative:margin;mso-height-relative:margin" o:gfxdata="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" strokecolor="black [3213]" strokeweight="4.5pt">
+              <v:shape w14:anchorId="53327420" id="Connecteur droit avec flèche 23" o:spid="_x0000_s1026" type="#_x0000_t32" style="position:absolute;margin-left:331.35pt;margin-top:1.65pt;width:55.45pt;height:57.3pt;flip:x;z-index:251662336;visibility:visible;mso-wrap-style:square;mso-width-percent:0;mso-height-percent:0;mso-wrap-distance-left:9pt;mso-wrap-distance-top:0;mso-wrap-distance-right:9pt;mso-wrap-distance-bottom:0;mso-position-horizontal:absolute;mso-position-horizontal-relative:text;mso-position-vertical:absolute;mso-position-vertical-relative:text;mso-width-percent:0;mso-height-percent:0;mso-width-relative:margin;mso-height-relative:margin" o:gfxdata="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" strokecolor="black [3213]" strokeweight="4.5pt">
                 <v:stroke endarrow="block" joinstyle="miter"/>
               </v:shape>
             </w:pict>
@@ -1766,7 +1766,7 @@
         <mc:AlternateContent>
           <mc:Choice Requires="wps">
             <w:drawing>
-              <wp:anchor distT="0" distB="0" distL="114300" distR="114300" simplePos="0" relativeHeight="251665408" behindDoc="0" locked="0" layoutInCell="1" allowOverlap="1" wp14:anchorId="7F61BABB" wp14:editId="0E1DD76B">
+              <wp:anchor distT="0" distB="0" distL="114300" distR="114300" simplePos="0" relativeHeight="251664384" behindDoc="0" locked="0" layoutInCell="1" allowOverlap="1" wp14:anchorId="7F61BABB" wp14:editId="0DE2A27F">
                 <wp:simplePos x="0" y="0"/>
                 <wp:positionH relativeFrom="column">
                   <wp:posOffset>1698625</wp:posOffset>
@@ -1827,7 +1827,7 @@
           </mc:Choice>
           <mc:Fallback>
             <w:pict>
-              <v:shape w14:anchorId="68236029" id="Connecteur droit avec flèche 24" o:spid="_x0000_s1026" type="#_x0000_t32" style="position:absolute;margin-left:133.75pt;margin-top:22.95pt;width:83.45pt;height:3.6pt;flip:x y;z-index:251665408;visibility:visible;mso-wrap-style:square;mso-width-percent:0;mso-height-percent:0;mso-wrap-distance-left:9pt;mso-wrap-distance-top:0;mso-wrap-distance-right:9pt;mso-wrap-distance-bottom:0;mso-position-horizontal:absolute;mso-position-horizontal-relative:text;mso-position-vertical:absolute;mso-position-vertical-relative:text;mso-width-percent:0;mso-height-percent:0;mso-width-relative:margin;mso-height-relative:margin" o:gfxdata="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" strokecolor="black [3213]" strokeweight="4.5pt">
+              <v:shape w14:anchorId="44BBCBE2" id="Connecteur droit avec flèche 24" o:spid="_x0000_s1026" type="#_x0000_t32" style="position:absolute;margin-left:133.75pt;margin-top:22.95pt;width:83.45pt;height:3.6pt;flip:x y;z-index:251664384;visibility:visible;mso-wrap-style:square;mso-width-percent:0;mso-height-percent:0;mso-wrap-distance-left:9pt;mso-wrap-distance-top:0;mso-wrap-distance-right:9pt;mso-wrap-distance-bottom:0;mso-position-horizontal:absolute;mso-position-horizontal-relative:text;mso-position-vertical:absolute;mso-position-vertical-relative:text;mso-width-percent:0;mso-height-percent:0;mso-width-relative:margin;mso-height-relative:margin" o:gfxdata="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" strokecolor="black [3213]" strokeweight="4.5pt">
                 <v:stroke endarrow="block" joinstyle="miter"/>
               </v:shape>
             </w:pict>
@@ -2733,7 +2733,7 @@
         <mc:AlternateContent>
           <mc:Choice Requires="wpg">
             <w:drawing>
-              <wp:anchor distT="0" distB="0" distL="114300" distR="114300" simplePos="0" relativeHeight="251668480" behindDoc="0" locked="0" layoutInCell="1" allowOverlap="1" wp14:anchorId="3B4F9191" wp14:editId="29DDD926">
+              <wp:anchor distT="0" distB="0" distL="114300" distR="114300" simplePos="0" relativeHeight="251667456" behindDoc="0" locked="0" layoutInCell="1" allowOverlap="1" wp14:anchorId="3B4F9191" wp14:editId="4A808787">
                 <wp:simplePos x="0" y="0"/>
                 <wp:positionH relativeFrom="column">
                   <wp:posOffset>97155</wp:posOffset>
@@ -2834,7 +2834,7 @@
           </mc:Choice>
           <mc:Fallback>
             <w:pict>
-              <v:group w14:anchorId="39562F10" id="Groupe 26" o:spid="_x0000_s1026" style="position:absolute;margin-left:7.65pt;margin-top:11.15pt;width:133.9pt;height:157.9pt;z-index:251668480" coordsize="17005,20053" o:gfxdata="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">
+              <v:group w14:anchorId="4BFEA64C" id="Groupe 26" o:spid="_x0000_s1026" style="position:absolute;margin-left:7.65pt;margin-top:11.15pt;width:133.9pt;height:157.9pt;z-index:251667456" coordsize="17005,20053" o:gfxdata="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">
                 <v:shape id="Image 16" o:spid="_x0000_s1027" type="#_x0000_t75" style="position:absolute;left:1905;top:4953;width:15100;height:15100;rotation:2567694fd;visibility:visible;mso-wrap-style:square" o:gfxdata="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">
                   <v:imagedata r:id="rId22" o:title=""/>
                 </v:shape>
@@ -2992,7 +2992,7 @@
         <mc:AlternateContent>
           <mc:Choice Requires="wpg">
             <w:drawing>
-              <wp:anchor distT="0" distB="0" distL="114300" distR="114300" simplePos="0" relativeHeight="251681792" behindDoc="0" locked="0" layoutInCell="1" allowOverlap="1" wp14:anchorId="762FEA3A" wp14:editId="708FB76F">
+              <wp:anchor distT="0" distB="0" distL="114300" distR="114300" simplePos="0" relativeHeight="251680768" behindDoc="0" locked="0" layoutInCell="1" allowOverlap="1" wp14:anchorId="762FEA3A" wp14:editId="7FEEE98B">
                 <wp:simplePos x="0" y="0"/>
                 <wp:positionH relativeFrom="column">
                   <wp:posOffset>22769</wp:posOffset>
@@ -3178,26 +3178,7 @@
           </mc:Choice>
           <mc:Fallback>
             <w:pict>
-              <v:group w14:anchorId="762FEA3A" id="Groupe 43" o:spid="_x0000_s1027" style="position:absolute;left:0;text-align:left;margin-left:1.8pt;margin-top:14.6pt;width:338.75pt;height:338.75pt;z-index:251681792" coordsize="43021,43021" o:gfxdata="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">
-                <v:shapetype id="_x0000_t75" coordsize="21600,21600" o:spt="75" o:preferrelative="t" path="m@4@5l@4@11@9@11@9@5xe" filled="f" stroked="f">
-                  <v:stroke joinstyle="miter"/>
-                  <v:formulas>
-                    <v:f eqn="if lineDrawn pixelLineWidth 0"/>
-                    <v:f eqn="sum @0 1 0"/>
-                    <v:f eqn="sum 0 0 @1"/>
-                    <v:f eqn="prod @2 1 2"/>
-                    <v:f eqn="prod @3 21600 pixelWidth"/>
-                    <v:f eqn="prod @3 21600 pixelHeight"/>
-                    <v:f eqn="sum @0 0 1"/>
-                    <v:f eqn="prod @6 1 2"/>
-                    <v:f eqn="prod @7 21600 pixelWidth"/>
-                    <v:f eqn="sum @8 21600 0"/>
-                    <v:f eqn="prod @7 21600 pixelHeight"/>
-                    <v:f eqn="sum @10 21600 0"/>
-                  </v:formulas>
-                  <v:path o:extrusionok="f" gradientshapeok="t" o:connecttype="rect"/>
-                  <o:lock v:ext="edit" aspectratio="t"/>
-                </v:shapetype>
+              <v:group w14:anchorId="762FEA3A" id="Groupe 43" o:spid="_x0000_s1027" style="position:absolute;left:0;text-align:left;margin-left:1.8pt;margin-top:14.6pt;width:338.75pt;height:338.75pt;z-index:251680768" coordsize="43021,43021" o:gfxdata="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">
                 <v:shape id="Image 39" o:spid="_x0000_s1028" type="#_x0000_t75" style="position:absolute;width:43021;height:43021;visibility:visible;mso-wrap-style:square" o:gfxdata="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">
                   <v:imagedata r:id="rId24" o:title=""/>
                 </v:shape>
@@ -3289,7 +3270,7 @@
         <mc:AlternateContent>
           <mc:Choice Requires="wpi">
             <w:drawing>
-              <wp:anchor distT="0" distB="0" distL="114300" distR="114300" simplePos="0" relativeHeight="251671552" behindDoc="0" locked="0" layoutInCell="1" allowOverlap="1" wp14:anchorId="01C6264C" wp14:editId="4AF5F43A">
+              <wp:anchor distT="0" distB="0" distL="114300" distR="114300" simplePos="0" relativeHeight="251670528" behindDoc="0" locked="0" layoutInCell="1" allowOverlap="1" wp14:anchorId="01C6264C" wp14:editId="78AC2AB2">
                 <wp:simplePos x="0" y="0"/>
                 <wp:positionH relativeFrom="column">
                   <wp:posOffset>1525011</wp:posOffset>
@@ -3320,7 +3301,7 @@
           </mc:Choice>
           <mc:Fallback>
             <w:pict>
-              <v:shape w14:anchorId="229BE81F" id="Encre 35" o:spid="_x0000_s1026" type="#_x0000_t75" style="position:absolute;margin-left:119.75pt;margin-top:301.1pt;width:.75pt;height:.75pt;z-index:251671552;visibility:visible;mso-wrap-style:square;mso-wrap-distance-left:9pt;mso-wrap-distance-top:0;mso-wrap-distance-right:9pt;mso-wrap-distance-bottom:0;mso-position-horizontal:absolute;mso-position-horizontal-relative:text;mso-position-vertical:absolute;mso-position-vertical-relative:text" o:gfxdata="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">
+              <v:shape w14:anchorId="353D5DA1" id="Encre 35" o:spid="_x0000_s1026" type="#_x0000_t75" style="position:absolute;margin-left:119.75pt;margin-top:301.1pt;width:.75pt;height:.75pt;z-index:251670528;visibility:visible;mso-wrap-style:square;mso-wrap-distance-left:9pt;mso-wrap-distance-top:0;mso-wrap-distance-right:9pt;mso-wrap-distance-bottom:0;mso-position-horizontal:absolute;mso-position-horizontal-relative:text;mso-position-vertical:absolute;mso-position-vertical-relative:text" o:gfxdata="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">
                 <v:imagedata r:id="rId26" o:title=""/>
               </v:shape>
             </w:pict>
@@ -3335,6 +3316,630 @@
           <w:color w:val="000000" w:themeColor="text1"/>
         </w:rPr>
       </w:pPr>
+    </w:p>
+    <w:p>
+      <w:pPr>
+        <w:jc w:val="both"/>
+        <w:rPr>
+          <w:color w:val="000000" w:themeColor="text1"/>
+        </w:rPr>
+      </w:pPr>
+    </w:p>
+    <w:p>
+      <w:pPr>
+        <w:jc w:val="both"/>
+        <w:rPr>
+          <w:color w:val="000000" w:themeColor="text1"/>
+        </w:rPr>
+      </w:pPr>
+    </w:p>
+    <w:p>
+      <w:pPr>
+        <w:jc w:val="both"/>
+        <w:rPr>
+          <w:color w:val="000000" w:themeColor="text1"/>
+        </w:rPr>
+      </w:pPr>
+    </w:p>
+    <w:p>
+      <w:pPr>
+        <w:jc w:val="both"/>
+        <w:rPr>
+          <w:color w:val="000000" w:themeColor="text1"/>
+        </w:rPr>
+      </w:pPr>
+    </w:p>
+    <w:p>
+      <w:pPr>
+        <w:jc w:val="both"/>
+        <w:rPr>
+          <w:color w:val="000000" w:themeColor="text1"/>
+        </w:rPr>
+      </w:pPr>
+    </w:p>
+    <w:p>
+      <w:pPr>
+        <w:jc w:val="both"/>
+        <w:rPr>
+          <w:color w:val="000000" w:themeColor="text1"/>
+        </w:rPr>
+      </w:pPr>
+    </w:p>
+    <w:p>
+      <w:pPr>
+        <w:jc w:val="both"/>
+        <w:rPr>
+          <w:color w:val="000000" w:themeColor="text1"/>
+        </w:rPr>
+      </w:pPr>
+    </w:p>
+    <w:p>
+      <w:pPr>
+        <w:jc w:val="both"/>
+        <w:rPr>
+          <w:color w:val="000000" w:themeColor="text1"/>
+        </w:rPr>
+      </w:pPr>
+    </w:p>
+    <w:p>
+      <w:pPr>
+        <w:jc w:val="both"/>
+        <w:rPr>
+          <w:color w:val="000000" w:themeColor="text1"/>
+        </w:rPr>
+      </w:pPr>
+    </w:p>
+    <w:p>
+      <w:pPr>
+        <w:jc w:val="both"/>
+        <w:rPr>
+          <w:color w:val="000000" w:themeColor="text1"/>
+        </w:rPr>
+      </w:pPr>
+    </w:p>
+    <w:p>
+      <w:pPr>
+        <w:jc w:val="both"/>
+        <w:rPr>
+          <w:color w:val="000000" w:themeColor="text1"/>
+        </w:rPr>
+      </w:pPr>
+    </w:p>
+    <w:p>
+      <w:pPr>
+        <w:jc w:val="both"/>
+        <w:rPr>
+          <w:color w:val="000000" w:themeColor="text1"/>
+        </w:rPr>
+      </w:pPr>
+    </w:p>
+    <w:p>
+      <w:pPr>
+        <w:jc w:val="both"/>
+        <w:rPr>
+          <w:color w:val="000000" w:themeColor="text1"/>
+        </w:rPr>
+      </w:pPr>
+    </w:p>
+    <w:p>
+      <w:pPr>
+        <w:jc w:val="both"/>
+        <w:rPr>
+          <w:color w:val="000000" w:themeColor="text1"/>
+        </w:rPr>
+      </w:pPr>
+    </w:p>
+    <w:p>
+      <w:pPr>
+        <w:jc w:val="both"/>
+        <w:rPr>
+          <w:color w:val="000000" w:themeColor="text1"/>
+        </w:rPr>
+      </w:pPr>
+    </w:p>
+    <w:p>
+      <w:pPr>
+        <w:jc w:val="both"/>
+        <w:rPr>
+          <w:color w:val="000000" w:themeColor="text1"/>
+        </w:rPr>
+      </w:pPr>
+    </w:p>
+    <w:p>
+      <w:pPr>
+        <w:jc w:val="both"/>
+        <w:rPr>
+          <w:color w:val="000000" w:themeColor="text1"/>
+        </w:rPr>
+      </w:pPr>
+    </w:p>
+    <w:p>
+      <w:pPr>
+        <w:jc w:val="both"/>
+        <w:rPr>
+          <w:color w:val="000000" w:themeColor="text1"/>
+        </w:rPr>
+      </w:pPr>
+    </w:p>
+    <w:p>
+      <w:pPr>
+        <w:jc w:val="both"/>
+        <w:rPr>
+          <w:color w:val="000000" w:themeColor="text1"/>
+        </w:rPr>
+      </w:pPr>
+    </w:p>
+    <w:p>
+      <w:pPr>
+        <w:jc w:val="both"/>
+        <w:rPr>
+          <w:color w:val="000000" w:themeColor="text1"/>
+        </w:rPr>
+      </w:pPr>
+    </w:p>
+    <w:p>
+      <w:pPr>
+        <w:jc w:val="both"/>
+        <w:rPr>
+          <w:color w:val="000000" w:themeColor="text1"/>
+        </w:rPr>
+      </w:pPr>
+    </w:p>
+    <w:p>
+      <w:pPr>
+        <w:jc w:val="both"/>
+        <w:rPr>
+          <w:color w:val="000000" w:themeColor="text1"/>
+        </w:rPr>
+      </w:pPr>
+    </w:p>
+    <w:p>
+      <w:pPr>
+        <w:jc w:val="both"/>
+        <w:rPr>
+          <w:color w:val="000000" w:themeColor="text1"/>
+        </w:rPr>
+      </w:pPr>
+    </w:p>
+    <w:p>
+      <w:pPr>
+        <w:jc w:val="both"/>
+        <w:rPr>
+          <w:color w:val="000000" w:themeColor="text1"/>
+        </w:rPr>
+      </w:pPr>
+    </w:p>
+    <w:p>
+      <w:pPr>
+        <w:jc w:val="both"/>
+        <w:rPr>
+          <w:color w:val="000000" w:themeColor="text1"/>
+        </w:rPr>
+      </w:pPr>
+    </w:p>
+    <w:p>
+      <w:pPr>
+        <w:jc w:val="both"/>
+        <w:rPr>
+          <w:color w:val="000000" w:themeColor="text1"/>
+        </w:rPr>
+      </w:pPr>
+    </w:p>
+    <w:p>
+      <w:pPr>
+        <w:jc w:val="both"/>
+        <w:rPr>
+          <w:color w:val="000000" w:themeColor="text1"/>
+        </w:rPr>
+      </w:pPr>
+    </w:p>
+    <w:p>
+      <w:pPr>
+        <w:jc w:val="both"/>
+        <w:rPr>
+          <w:color w:val="000000" w:themeColor="text1"/>
+        </w:rPr>
+      </w:pPr>
+    </w:p>
+    <w:p>
+      <w:pPr>
+        <w:jc w:val="both"/>
+        <w:rPr>
+          <w:color w:val="000000" w:themeColor="text1"/>
+        </w:rPr>
+      </w:pPr>
+    </w:p>
+    <w:p>
+      <w:pPr>
+        <w:jc w:val="both"/>
+        <w:rPr>
+          <w:color w:val="000000" w:themeColor="text1"/>
+        </w:rPr>
+      </w:pPr>
+    </w:p>
+    <w:p>
+      <w:pPr>
+        <w:jc w:val="both"/>
+        <w:rPr>
+          <w:color w:val="000000" w:themeColor="text1"/>
+        </w:rPr>
+      </w:pPr>
+      <w:r>
+        <w:rPr>
+          <w:noProof/>
+          <w:color w:val="000000" w:themeColor="text1"/>
+        </w:rPr>
+        <mc:AlternateContent>
+          <mc:Choice Requires="wpg">
+            <w:drawing>
+              <wp:anchor distT="0" distB="0" distL="114300" distR="114300" simplePos="0" relativeHeight="251687936" behindDoc="0" locked="0" layoutInCell="1" allowOverlap="1" wp14:anchorId="56965723" wp14:editId="31724854">
+                <wp:simplePos x="0" y="0"/>
+                <wp:positionH relativeFrom="column">
+                  <wp:posOffset>-108225</wp:posOffset>
+                </wp:positionH>
+                <wp:positionV relativeFrom="paragraph">
+                  <wp:posOffset>190216</wp:posOffset>
+                </wp:positionV>
+                <wp:extent cx="6202680" cy="4243705"/>
+                <wp:effectExtent l="0" t="0" r="7620" b="4445"/>
+                <wp:wrapNone/>
+                <wp:docPr id="27" name="Groupe 27"/>
+                <wp:cNvGraphicFramePr/>
+                <a:graphic xmlns:a="http://schemas.openxmlformats.org/drawingml/2006/main">
+                  <a:graphicData uri="http://schemas.microsoft.com/office/word/2010/wordprocessingGroup">
+                    <wpg:wgp>
+                      <wpg:cNvGrpSpPr/>
+                      <wpg:grpSpPr>
+                        <a:xfrm>
+                          <a:off x="0" y="0"/>
+                          <a:ext cx="6202680" cy="4243705"/>
+                          <a:chOff x="0" y="0"/>
+                          <a:chExt cx="6202680" cy="4243705"/>
+                        </a:xfrm>
+                      </wpg:grpSpPr>
+                      <pic:pic xmlns:pic="http://schemas.openxmlformats.org/drawingml/2006/picture">
+                        <pic:nvPicPr>
+                          <pic:cNvPr id="13" name="Image 13" descr="Une image contenant ciel, extérieur, eau, nature&#10;&#10;Description générée automatiquement"/>
+                          <pic:cNvPicPr>
+                            <a:picLocks noChangeAspect="1"/>
+                          </pic:cNvPicPr>
+                        </pic:nvPicPr>
+                        <pic:blipFill rotWithShape="1">
+                          <a:blip r:embed="rId27">
+                            <a:extLst>
+                              <a:ext uri="{28A0092B-C50C-407E-A947-70E740481C1C}">
+                                <a14:useLocalDpi xmlns:a14="http://schemas.microsoft.com/office/drawing/2010/main" val="0"/>
+                              </a:ext>
+                            </a:extLst>
+                          </a:blip>
+                          <a:srcRect t="3792" r="2867" b="7576"/>
+                          <a:stretch/>
+                        </pic:blipFill>
+                        <pic:spPr bwMode="auto">
+                          <a:xfrm>
+                            <a:off x="0" y="0"/>
+                            <a:ext cx="6202680" cy="4243705"/>
+                          </a:xfrm>
+                          <a:prstGeom prst="rect">
+                            <a:avLst/>
+                          </a:prstGeom>
+                          <a:noFill/>
+                          <a:ln>
+                            <a:noFill/>
+                          </a:ln>
+                          <a:extLst>
+                            <a:ext uri="{53640926-AAD7-44D8-BBD7-CCE9431645EC}">
+                              <a14:shadowObscured xmlns:a14="http://schemas.microsoft.com/office/drawing/2010/main"/>
+                            </a:ext>
+                          </a:extLst>
+                        </pic:spPr>
+                      </pic:pic>
+                      <pic:pic xmlns:pic="http://schemas.openxmlformats.org/drawingml/2006/picture">
+                        <pic:nvPicPr>
+                          <pic:cNvPr id="2" name="Image 2" descr="panneau de signalisation Icône gratuit"/>
+                          <pic:cNvPicPr>
+                            <a:picLocks noChangeAspect="1"/>
+                          </pic:cNvPicPr>
+                        </pic:nvPicPr>
+                        <pic:blipFill>
+                          <a:blip r:embed="rId28" cstate="print">
+                            <a:extLst>
+                              <a:ext uri="{28A0092B-C50C-407E-A947-70E740481C1C}">
+                                <a14:useLocalDpi xmlns:a14="http://schemas.microsoft.com/office/drawing/2010/main" val="0"/>
+                              </a:ext>
+                            </a:extLst>
+                          </a:blip>
+                          <a:srcRect/>
+                          <a:stretch>
+                            <a:fillRect/>
+                          </a:stretch>
+                        </pic:blipFill>
+                        <pic:spPr bwMode="auto">
+                          <a:xfrm>
+                            <a:off x="129654" y="2320119"/>
+                            <a:ext cx="718185" cy="916305"/>
+                          </a:xfrm>
+                          <a:prstGeom prst="rect">
+                            <a:avLst/>
+                          </a:prstGeom>
+                          <a:noFill/>
+                          <a:ln>
+                            <a:noFill/>
+                          </a:ln>
+                        </pic:spPr>
+                      </pic:pic>
+                      <wps:wsp>
+                        <wps:cNvPr id="9" name="Zone de texte 9"/>
+                        <wps:cNvSpPr txBox="1"/>
+                        <wps:spPr>
+                          <a:xfrm>
+                            <a:off x="170597" y="2613546"/>
+                            <a:ext cx="1166495" cy="279400"/>
+                          </a:xfrm>
+                          <a:prstGeom prst="rect">
+                            <a:avLst/>
+                          </a:prstGeom>
+                          <a:noFill/>
+                          <a:ln w="6350">
+                            <a:noFill/>
+                          </a:ln>
+                        </wps:spPr>
+                        <wps:txbx>
+                          <w:txbxContent>
+                            <w:p>
+                              <w:pPr>
+                                <w:rPr>
+                                  <w:b/>
+                                  <w:bCs/>
+                                  <w:sz w:val="18"/>
+                                  <w:szCs w:val="18"/>
+                                </w:rPr>
+                              </w:pPr>
+                              <w:r>
+                                <w:rPr>
+                                  <w:b/>
+                                  <w:bCs/>
+                                  <w:sz w:val="18"/>
+                                  <w:szCs w:val="18"/>
+                                </w:rPr>
+                                <w:t>57</w:t>
+                              </w:r>
+                              <w:r>
+                                <w:rPr>
+                                  <w:b/>
+                                  <w:bCs/>
+                                  <w:sz w:val="18"/>
+                                  <w:szCs w:val="18"/>
+                                </w:rPr>
+                                <w:t xml:space="preserve">  </w:t>
+                              </w:r>
+                              <w:r>
+                                <w:rPr>
+                                  <w:b/>
+                                  <w:bCs/>
+                                  <w:sz w:val="18"/>
+                                  <w:szCs w:val="18"/>
+                                </w:rPr>
+                                <w:t>D</w:t>
+                              </w:r>
+                              <w:r>
+                                <w:rPr>
+                                  <w:b/>
+                                  <w:bCs/>
+                                  <w:sz w:val="18"/>
+                                  <w:szCs w:val="18"/>
+                                </w:rPr>
+                                <w:t>INAN</w:t>
+                              </w:r>
+                            </w:p>
+                          </w:txbxContent>
+                        </wps:txbx>
+                        <wps:bodyPr rot="0" spcFirstLastPara="0" vertOverflow="overflow" horzOverflow="overflow" vert="horz" wrap="square" lIns="91440" tIns="45720" rIns="91440" bIns="45720" numCol="1" spcCol="0" rtlCol="0" fromWordArt="0" anchor="t" anchorCtr="0" forceAA="0" compatLnSpc="1">
+                          <a:prstTxWarp prst="textNoShape">
+                            <a:avLst/>
+                          </a:prstTxWarp>
+                          <a:noAutofit/>
+                        </wps:bodyPr>
+                      </wps:wsp>
+                      <wps:wsp>
+                        <wps:cNvPr id="14" name="Zone de texte 14"/>
+                        <wps:cNvSpPr txBox="1"/>
+                        <wps:spPr>
+                          <a:xfrm>
+                            <a:off x="136478" y="2388358"/>
+                            <a:ext cx="1166495" cy="279400"/>
+                          </a:xfrm>
+                          <a:prstGeom prst="rect">
+                            <a:avLst/>
+                          </a:prstGeom>
+                          <a:noFill/>
+                          <a:ln w="6350">
+                            <a:noFill/>
+                          </a:ln>
+                        </wps:spPr>
+                        <wps:txbx>
+                          <w:txbxContent>
+                            <w:p>
+                              <w:pPr>
+                                <w:rPr>
+                                  <w:b/>
+                                  <w:bCs/>
+                                  <w:sz w:val="14"/>
+                                  <w:szCs w:val="14"/>
+                                </w:rPr>
+                              </w:pPr>
+                              <w:r>
+                                <w:rPr>
+                                  <w:b/>
+                                  <w:bCs/>
+                                  <w:sz w:val="14"/>
+                                  <w:szCs w:val="14"/>
+                                </w:rPr>
+                                <w:t>AVRANCHES</w:t>
+                              </w:r>
+                            </w:p>
+                          </w:txbxContent>
+                        </wps:txbx>
+                        <wps:bodyPr rot="0" spcFirstLastPara="0" vertOverflow="overflow" horzOverflow="overflow" vert="horz" wrap="square" lIns="91440" tIns="45720" rIns="91440" bIns="45720" numCol="1" spcCol="0" rtlCol="0" fromWordArt="0" anchor="t" anchorCtr="0" forceAA="0" compatLnSpc="1">
+                          <a:prstTxWarp prst="textNoShape">
+                            <a:avLst/>
+                          </a:prstTxWarp>
+                          <a:noAutofit/>
+                        </wps:bodyPr>
+                      </wps:wsp>
+                    </wpg:wgp>
+                  </a:graphicData>
+                </a:graphic>
+              </wp:anchor>
+            </w:drawing>
+          </mc:Choice>
+          <mc:Fallback>
+            <w:pict>
+              <v:group w14:anchorId="56965723" id="Groupe 27" o:spid="_x0000_s1031" style="position:absolute;left:0;text-align:left;margin-left:-8.5pt;margin-top:15pt;width:488.4pt;height:334.15pt;z-index:251687936" coordsize="62026,42437" o:gfxdata="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">
+                <v:shape id="Image 13" o:spid="_x0000_s1032" type="#_x0000_t75" alt="Une image contenant ciel, extérieur, eau, nature&#10;&#10;Description générée automatiquement" style="position:absolute;width:62026;height:42437;visibility:visible;mso-wrap-style:square" o:gfxdata="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">
+                  <v:imagedata r:id="rId29" o:title="Une image contenant ciel, extérieur, eau, nature&#10;&#10;Description générée automatiquement" croptop="2485f" cropbottom="4965f" cropright="1879f"/>
+                </v:shape>
+                <v:shape id="Image 2" o:spid="_x0000_s1033" type="#_x0000_t75" alt="panneau de signalisation Icône gratuit" style="position:absolute;left:1296;top:23201;width:7182;height:9163;visibility:visible;mso-wrap-style:square" o:gfxdata="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">
+                  <v:imagedata r:id="rId30" o:title="panneau de signalisation Icône gratuit"/>
+                </v:shape>
+                <v:shape id="Zone de texte 9" o:spid="_x0000_s1034" type="#_x0000_t202" style="position:absolute;left:1705;top:26135;width:11665;height:2794;visibility:visible;mso-wrap-style:square;v-text-anchor:top" o:gfxdata="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" filled="f" stroked="f" strokeweight=".5pt">
+                  <v:textbox>
+                    <w:txbxContent>
+                      <w:p>
+                        <w:pPr>
+                          <w:rPr>
+                            <w:b/>
+                            <w:bCs/>
+                            <w:sz w:val="18"/>
+                            <w:szCs w:val="18"/>
+                          </w:rPr>
+                        </w:pPr>
+                        <w:r>
+                          <w:rPr>
+                            <w:b/>
+                            <w:bCs/>
+                            <w:sz w:val="18"/>
+                            <w:szCs w:val="18"/>
+                          </w:rPr>
+                          <w:t>57</w:t>
+                        </w:r>
+                        <w:r>
+                          <w:rPr>
+                            <w:b/>
+                            <w:bCs/>
+                            <w:sz w:val="18"/>
+                            <w:szCs w:val="18"/>
+                          </w:rPr>
+                          <w:t xml:space="preserve">  </w:t>
+                        </w:r>
+                        <w:r>
+                          <w:rPr>
+                            <w:b/>
+                            <w:bCs/>
+                            <w:sz w:val="18"/>
+                            <w:szCs w:val="18"/>
+                          </w:rPr>
+                          <w:t>D</w:t>
+                        </w:r>
+                        <w:r>
+                          <w:rPr>
+                            <w:b/>
+                            <w:bCs/>
+                            <w:sz w:val="18"/>
+                            <w:szCs w:val="18"/>
+                          </w:rPr>
+                          <w:t>INAN</w:t>
+                        </w:r>
+                      </w:p>
+                    </w:txbxContent>
+                  </v:textbox>
+                </v:shape>
+                <v:shape id="Zone de texte 14" o:spid="_x0000_s1035" type="#_x0000_t202" style="position:absolute;left:1364;top:23883;width:11665;height:2794;visibility:visible;mso-wrap-style:square;v-text-anchor:top" o:gfxdata="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" filled="f" stroked="f" strokeweight=".5pt">
+                  <v:textbox>
+                    <w:txbxContent>
+                      <w:p>
+                        <w:pPr>
+                          <w:rPr>
+                            <w:b/>
+                            <w:bCs/>
+                            <w:sz w:val="14"/>
+                            <w:szCs w:val="14"/>
+                          </w:rPr>
+                        </w:pPr>
+                        <w:r>
+                          <w:rPr>
+                            <w:b/>
+                            <w:bCs/>
+                            <w:sz w:val="14"/>
+                            <w:szCs w:val="14"/>
+                          </w:rPr>
+                          <w:t>AVRANCHES</w:t>
+                        </w:r>
+                      </w:p>
+                    </w:txbxContent>
+                  </v:textbox>
+                </v:shape>
+              </v:group>
+            </w:pict>
+          </mc:Fallback>
+        </mc:AlternateContent>
+      </w:r>
+    </w:p>
+    <w:p>
+      <w:pPr>
+        <w:jc w:val="both"/>
+        <w:rPr>
+          <w:color w:val="000000" w:themeColor="text1"/>
+        </w:rPr>
+      </w:pPr>
+    </w:p>
+    <w:p>
+      <w:pPr>
+        <w:jc w:val="both"/>
+        <w:rPr>
+          <w:color w:val="000000" w:themeColor="text1"/>
+        </w:rPr>
+      </w:pPr>
+    </w:p>
+    <w:p>
+      <w:pPr>
+        <w:jc w:val="both"/>
+        <w:rPr>
+          <w:color w:val="000000" w:themeColor="text1"/>
+        </w:rPr>
+      </w:pPr>
+    </w:p>
+    <w:p>
+      <w:pPr>
+        <w:jc w:val="both"/>
+        <w:rPr>
+          <w:color w:val="000000" w:themeColor="text1"/>
+        </w:rPr>
+      </w:pPr>
+    </w:p>
+    <w:p>
+      <w:pPr>
+        <w:jc w:val="both"/>
+        <w:rPr>
+          <w:color w:val="000000" w:themeColor="text1"/>
+        </w:rPr>
+      </w:pPr>
+    </w:p>
+    <w:p>
+      <w:pPr>
+        <w:jc w:val="both"/>
+        <w:rPr>
+          <w:color w:val="000000" w:themeColor="text1"/>
+        </w:rPr>
+      </w:pPr>
+    </w:p>
+    <w:p>
+      <w:pPr>
+        <w:jc w:val="both"/>
+        <w:rPr>
+          <w:color w:val="000000" w:themeColor="text1"/>
+        </w:rPr>
+      </w:pPr>
       <w:r>
         <w:rPr>
           <w:noProof/>
@@ -3342,7 +3947,7 @@
         <mc:AlternateContent>
           <mc:Choice Requires="wps">
             <w:drawing>
-              <wp:anchor distT="0" distB="0" distL="114300" distR="114300" simplePos="0" relativeHeight="251669504" behindDoc="0" locked="0" layoutInCell="1" allowOverlap="1" wp14:anchorId="13C9322F" wp14:editId="58A74383">
+              <wp:anchor distT="0" distB="0" distL="114300" distR="114300" simplePos="0" relativeHeight="251668480" behindDoc="0" locked="0" layoutInCell="1" allowOverlap="1" wp14:anchorId="13C9322F" wp14:editId="5F47F769">
                 <wp:simplePos x="0" y="0"/>
                 <wp:positionH relativeFrom="column">
                   <wp:posOffset>1294042</wp:posOffset>
@@ -3402,7 +4007,7 @@
           </mc:Choice>
           <mc:Fallback>
             <w:pict>
-              <v:rect w14:anchorId="76652609" id="Rectangle 28" o:spid="_x0000_s1026" style="position:absolute;margin-left:101.9pt;margin-top:134.4pt;width:11.1pt;height:11.95pt;z-index:251669504;visibility:visible;mso-wrap-style:square;mso-wrap-distance-left:9pt;mso-wrap-distance-top:0;mso-wrap-distance-right:9pt;mso-wrap-distance-bottom:0;mso-position-horizontal:absolute;mso-position-horizontal-relative:text;mso-position-vertical:absolute;mso-position-vertical-relative:text;v-text-anchor:middle" o:gfxdata="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" filled="f" stroked="f" strokeweight="1pt"/>
+              <v:rect w14:anchorId="3C6EF4DB" id="Rectangle 28" o:spid="_x0000_s1026" style="position:absolute;margin-left:101.9pt;margin-top:134.4pt;width:11.1pt;height:11.95pt;z-index:251668480;visibility:visible;mso-wrap-style:square;mso-wrap-distance-left:9pt;mso-wrap-distance-top:0;mso-wrap-distance-right:9pt;mso-wrap-distance-bottom:0;mso-position-horizontal:absolute;mso-position-horizontal-relative:text;mso-position-vertical:absolute;mso-position-vertical-relative:text;v-text-anchor:middle" o:gfxdata="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" filled="f" stroked="f" strokeweight="1pt"/>
             </w:pict>
           </mc:Fallback>
         </mc:AlternateContent>

</xml_diff>